<commit_message>
update until creating Data Modeling (#130)
</commit_message>
<xml_diff>
--- a/doc/Exersice.docx
+++ b/doc/Exersice.docx
@@ -170,45 +170,7 @@
           <w:rtl w:val="true"/>
           <w:lang w:bidi="ar-SA"/>
         </w:rPr>
-        <w:t xml:space="preserve">برای هر یک از </w:t>
-      </w:r>
-      <w:r>
-        <w:rPr>
-          <w:rFonts w:ascii="Times New Roman" w:hAnsi="Times New Roman" w:cs="B Nazanin" w:asciiTheme="majorBidi" w:hAnsiTheme="majorBidi"/>
-          <w:rtl w:val="true"/>
-          <w:lang w:bidi="fa-IR"/>
-        </w:rPr>
-        <w:t xml:space="preserve">سوالات </w:t>
-      </w:r>
-      <w:r>
-        <w:rPr>
-          <w:rFonts w:ascii="Times New Roman" w:hAnsi="Times New Roman" w:cs="B Nazanin" w:asciiTheme="majorBidi" w:hAnsiTheme="majorBidi"/>
-          <w:rtl w:val="true"/>
-          <w:lang w:bidi="ar-SA"/>
-        </w:rPr>
-        <w:t xml:space="preserve">زیر </w:t>
-      </w:r>
-      <w:r>
-        <w:rPr>
-          <w:rFonts w:cs="B Nazanin" w:ascii="Times New Roman" w:hAnsi="Times New Roman" w:asciiTheme="majorBidi" w:hAnsiTheme="majorBidi"/>
-        </w:rPr>
-        <w:t>query</w:t>
-      </w:r>
-      <w:r>
-        <w:rPr>
-          <w:rFonts w:cs="B Nazanin" w:ascii="Times New Roman" w:hAnsi="Times New Roman" w:asciiTheme="majorBidi" w:hAnsiTheme="majorBidi"/>
-          <w:rtl w:val="true"/>
-          <w:lang w:bidi="ar-SA"/>
-        </w:rPr>
-        <w:t xml:space="preserve"> </w:t>
-      </w:r>
-      <w:r>
-        <w:rPr>
-          <w:rFonts w:ascii="Times New Roman" w:hAnsi="Times New Roman" w:cs="B Nazanin" w:asciiTheme="majorBidi" w:hAnsiTheme="majorBidi"/>
-          <w:rtl w:val="true"/>
-          <w:lang w:bidi="ar-SA"/>
-        </w:rPr>
-        <w:t>مناسب بنویسید</w:t>
+        <w:t>به سوالات زیر پاسخ دهید</w:t>
       </w:r>
       <w:r>
         <w:rPr>
@@ -13519,13 +13481,7 @@
         <w:rPr>
           <w:rtl w:val="true"/>
         </w:rPr>
-        <w:t>.</w:t>
-      </w:r>
-      <w:r>
-        <w:rPr>
-          <w:rtl w:val="true"/>
-        </w:rPr>
-        <w:t xml:space="preserve"> </w:t>
+        <w:t xml:space="preserve">. </w:t>
       </w:r>
       <w:r>
         <w:rPr>
@@ -13603,25 +13559,7 @@
         <w:rPr>
           <w:rtl w:val="true"/>
         </w:rPr>
-        <w:t xml:space="preserve">آیا تغییرات </w:t>
-      </w:r>
-      <w:r>
-        <w:rPr>
-          <w:rtl w:val="true"/>
-        </w:rPr>
-        <w:t>بلافاصله انجام</w:t>
-      </w:r>
-      <w:r>
-        <w:rPr>
-          <w:rtl w:val="true"/>
-        </w:rPr>
-        <w:t xml:space="preserve"> می شود؟ </w:t>
-      </w:r>
-      <w:r>
-        <w:rPr>
-          <w:rtl w:val="true"/>
-        </w:rPr>
-        <w:t>دلیل چیست؟</w:t>
+        <w:t>آیا تغییرات بلافاصله انجام می شود؟ دلیل چیست؟</w:t>
       </w:r>
     </w:p>
     <w:p>
@@ -13654,13 +13592,7 @@
         <w:rPr>
           <w:rtl w:val="true"/>
         </w:rPr>
-        <w:t xml:space="preserve">نتیجه چگونه است؟ </w:t>
-      </w:r>
-      <w:r>
-        <w:rPr>
-          <w:rtl w:val="true"/>
-        </w:rPr>
-        <w:t>دلیل چست؟</w:t>
+        <w:t>نتیجه چگونه است؟ دلیل چست؟</w:t>
       </w:r>
     </w:p>
     <w:p>
@@ -13691,13 +13623,7 @@
         <w:rPr>
           <w:rtl w:val="true"/>
         </w:rPr>
-        <w:t xml:space="preserve"> انجام دادید را برای یک مشتری یکسان انجام دهید اما فیلد متفاوتی را تغییر دهید </w:t>
-      </w:r>
-      <w:r>
-        <w:rPr>
-          <w:rtl w:val="true"/>
-        </w:rPr>
-        <w:t xml:space="preserve">اما این بار سعی کنید </w:t>
+        <w:t xml:space="preserve"> انجام دادید را برای یک مشتری یکسان انجام دهید اما فیلد متفاوتی را تغییر دهید اما این بار سعی کنید </w:t>
       </w:r>
       <w:r>
         <w:rPr/>
@@ -13763,19 +13689,1215 @@
         <w:rPr>
           <w:rtl w:val="true"/>
         </w:rPr>
+        <w:t xml:space="preserve">. </w:t>
+      </w:r>
+      <w:r>
+        <w:rPr>
+          <w:rtl w:val="true"/>
+        </w:rPr>
+        <w:t>نتیجه چگونه است؟ دلیل چیست؟</w:t>
+      </w:r>
+    </w:p>
+    <w:p>
+      <w:pPr>
+        <w:pStyle w:val="Standard"/>
+        <w:numPr>
+          <w:ilvl w:val="0"/>
+          <w:numId w:val="1"/>
+        </w:numPr>
+        <w:bidi w:val="1"/>
+        <w:ind w:left="0" w:hanging="0"/>
+        <w:jc w:val="left"/>
+        <w:rPr>
+          <w:rFonts w:ascii="Times New Roman" w:hAnsi="Times New Roman" w:cs="B Nazanin" w:asciiTheme="majorBidi" w:hAnsiTheme="majorBidi"/>
+        </w:rPr>
+      </w:pPr>
+      <w:r>
+        <w:rPr>
+          <w:rtl w:val="true"/>
+        </w:rPr>
+        <w:t xml:space="preserve">مشکل همروندی </w:t>
+      </w:r>
+      <w:r>
+        <w:rPr/>
+        <w:t>Lost Update</w:t>
+      </w:r>
+      <w:r>
+        <w:rPr>
+          <w:rtl w:val="true"/>
+        </w:rPr>
+        <w:t xml:space="preserve"> </w:t>
+      </w:r>
+      <w:r>
+        <w:rPr>
+          <w:rtl w:val="true"/>
+        </w:rPr>
+        <w:t>را توضیح دهید</w:t>
+      </w:r>
+      <w:r>
+        <w:rPr>
+          <w:rtl w:val="true"/>
+        </w:rPr>
+        <w:t xml:space="preserve">. </w:t>
+      </w:r>
+      <w:r>
+        <w:rPr>
+          <w:rtl w:val="true"/>
+        </w:rPr>
+        <w:t>راه حل چیست؟</w:t>
+      </w:r>
+    </w:p>
+    <w:p>
+      <w:pPr>
+        <w:pStyle w:val="Standard"/>
+        <w:numPr>
+          <w:ilvl w:val="0"/>
+          <w:numId w:val="1"/>
+        </w:numPr>
+        <w:bidi w:val="1"/>
+        <w:ind w:left="0" w:hanging="0"/>
+        <w:jc w:val="left"/>
+        <w:rPr>
+          <w:rFonts w:ascii="Times New Roman" w:hAnsi="Times New Roman" w:cs="B Nazanin" w:asciiTheme="majorBidi" w:hAnsiTheme="majorBidi"/>
+        </w:rPr>
+      </w:pPr>
+      <w:r>
+        <w:rPr>
+          <w:rtl w:val="true"/>
+        </w:rPr>
+        <w:t xml:space="preserve">مشکل همروندی </w:t>
+      </w:r>
+      <w:r>
+        <w:rPr/>
+        <w:t>Dirty Reads</w:t>
+      </w:r>
+      <w:r>
+        <w:rPr>
+          <w:rtl w:val="true"/>
+        </w:rPr>
+        <w:t xml:space="preserve"> </w:t>
+      </w:r>
+      <w:r>
+        <w:rPr>
+          <w:rtl w:val="true"/>
+        </w:rPr>
+        <w:t>را توضیح دهید</w:t>
+      </w:r>
+      <w:r>
+        <w:rPr>
+          <w:rtl w:val="true"/>
+        </w:rPr>
+        <w:t xml:space="preserve">. </w:t>
+      </w:r>
+      <w:r>
+        <w:rPr>
+          <w:rtl w:val="true"/>
+        </w:rPr>
+        <w:t>راه حل چیست؟</w:t>
+      </w:r>
+    </w:p>
+    <w:p>
+      <w:pPr>
+        <w:pStyle w:val="Standard"/>
+        <w:numPr>
+          <w:ilvl w:val="0"/>
+          <w:numId w:val="1"/>
+        </w:numPr>
+        <w:bidi w:val="1"/>
+        <w:ind w:left="0" w:hanging="0"/>
+        <w:jc w:val="left"/>
+        <w:rPr>
+          <w:rFonts w:ascii="Times New Roman" w:hAnsi="Times New Roman" w:cs="B Nazanin" w:asciiTheme="majorBidi" w:hAnsiTheme="majorBidi"/>
+        </w:rPr>
+      </w:pPr>
+      <w:r>
+        <w:rPr>
+          <w:rtl w:val="true"/>
+        </w:rPr>
+        <w:t xml:space="preserve">مشکل همروندی </w:t>
+      </w:r>
+      <w:r>
+        <w:rPr/>
+        <w:t>Concurrency and Locking</w:t>
+      </w:r>
+      <w:r>
+        <w:rPr>
+          <w:rtl w:val="true"/>
+        </w:rPr>
+        <w:t xml:space="preserve"> </w:t>
+      </w:r>
+      <w:r>
+        <w:rPr>
+          <w:rtl w:val="true"/>
+        </w:rPr>
+        <w:t>را توضیح دهید</w:t>
+      </w:r>
+      <w:r>
+        <w:rPr>
+          <w:rtl w:val="true"/>
+        </w:rPr>
+        <w:t xml:space="preserve">. </w:t>
+      </w:r>
+      <w:r>
+        <w:rPr>
+          <w:rtl w:val="true"/>
+        </w:rPr>
+        <w:t>راه حل چیست؟</w:t>
+      </w:r>
+    </w:p>
+    <w:p>
+      <w:pPr>
+        <w:pStyle w:val="Standard"/>
+        <w:numPr>
+          <w:ilvl w:val="0"/>
+          <w:numId w:val="1"/>
+        </w:numPr>
+        <w:bidi w:val="1"/>
+        <w:ind w:left="0" w:hanging="0"/>
+        <w:jc w:val="left"/>
+        <w:rPr>
+          <w:rFonts w:ascii="Times New Roman" w:hAnsi="Times New Roman" w:cs="B Nazanin" w:asciiTheme="majorBidi" w:hAnsiTheme="majorBidi"/>
+        </w:rPr>
+      </w:pPr>
+      <w:r>
+        <w:rPr>
+          <w:rtl w:val="true"/>
+        </w:rPr>
+        <w:t xml:space="preserve">مشکل همروندی </w:t>
+      </w:r>
+      <w:r>
+        <w:rPr/>
+        <w:t>Phantom Reads</w:t>
+      </w:r>
+      <w:r>
+        <w:rPr>
+          <w:rtl w:val="true"/>
+        </w:rPr>
+        <w:t xml:space="preserve"> </w:t>
+      </w:r>
+      <w:r>
+        <w:rPr>
+          <w:rtl w:val="true"/>
+        </w:rPr>
+        <w:t>را توضیح دهید</w:t>
+      </w:r>
+      <w:r>
+        <w:rPr>
+          <w:rtl w:val="true"/>
+        </w:rPr>
+        <w:t xml:space="preserve">. </w:t>
+      </w:r>
+      <w:r>
+        <w:rPr>
+          <w:rtl w:val="true"/>
+        </w:rPr>
+        <w:t>راه حل چیست؟</w:t>
+      </w:r>
+    </w:p>
+    <w:p>
+      <w:pPr>
+        <w:pStyle w:val="Standard"/>
+        <w:numPr>
+          <w:ilvl w:val="0"/>
+          <w:numId w:val="1"/>
+        </w:numPr>
+        <w:bidi w:val="1"/>
+        <w:ind w:left="0" w:hanging="0"/>
+        <w:jc w:val="left"/>
+        <w:rPr>
+          <w:rFonts w:ascii="Times New Roman" w:hAnsi="Times New Roman" w:cs="B Nazanin" w:asciiTheme="majorBidi" w:hAnsiTheme="majorBidi"/>
+        </w:rPr>
+      </w:pPr>
+      <w:r>
+        <w:rPr/>
+        <w:t>Transaction Isolation Level</w:t>
+      </w:r>
+      <w:r>
+        <w:rPr>
+          <w:rtl w:val="true"/>
+        </w:rPr>
+        <w:t xml:space="preserve"> </w:t>
+      </w:r>
+      <w:r>
+        <w:rPr>
+          <w:rtl w:val="true"/>
+        </w:rPr>
+        <w:t xml:space="preserve">ها را در </w:t>
+      </w:r>
+      <w:r>
+        <w:rPr/>
+        <w:t>SQL</w:t>
+      </w:r>
+      <w:r>
+        <w:rPr>
+          <w:rtl w:val="true"/>
+        </w:rPr>
+        <w:t xml:space="preserve">‌ </w:t>
+      </w:r>
+      <w:r>
+        <w:rPr>
+          <w:rtl w:val="true"/>
+        </w:rPr>
+        <w:t>توضیح دهید و ویژگی هر کدام را نام ببرید</w:t>
+      </w:r>
+      <w:r>
+        <w:rPr>
+          <w:rtl w:val="true"/>
+        </w:rPr>
+        <w:t xml:space="preserve">. </w:t>
+      </w:r>
+      <w:r>
+        <w:rPr>
+          <w:rtl w:val="true"/>
+        </w:rPr>
+        <w:t xml:space="preserve">کدام یک از </w:t>
+      </w:r>
+      <w:r>
+        <w:rPr/>
+        <w:t>Transaction Isolation Level</w:t>
+      </w:r>
+      <w:r>
+        <w:rPr>
+          <w:rtl w:val="true"/>
+        </w:rPr>
+        <w:t xml:space="preserve"> </w:t>
+      </w:r>
+      <w:r>
+        <w:rPr>
+          <w:rtl w:val="true"/>
+        </w:rPr>
+        <w:t>ها حالت پیش فرض است؟</w:t>
+      </w:r>
+    </w:p>
+    <w:p>
+      <w:pPr>
+        <w:pStyle w:val="Standard"/>
+        <w:numPr>
+          <w:ilvl w:val="0"/>
+          <w:numId w:val="1"/>
+        </w:numPr>
+        <w:bidi w:val="1"/>
+        <w:ind w:left="0" w:hanging="0"/>
+        <w:jc w:val="left"/>
+        <w:rPr>
+          <w:rFonts w:ascii="Times New Roman" w:hAnsi="Times New Roman" w:cs="B Nazanin" w:asciiTheme="majorBidi" w:hAnsiTheme="majorBidi"/>
+        </w:rPr>
+      </w:pPr>
+      <w:r>
+        <w:rPr>
+          <w:rtl w:val="true"/>
+        </w:rPr>
+        <w:t xml:space="preserve">مشکل </w:t>
+      </w:r>
+      <w:r>
+        <w:rPr/>
+        <w:t>Lost Update</w:t>
+      </w:r>
+      <w:r>
+        <w:rPr>
+          <w:rtl w:val="true"/>
+        </w:rPr>
+        <w:t xml:space="preserve"> </w:t>
+      </w:r>
+      <w:r>
+        <w:rPr>
+          <w:rtl w:val="true"/>
+        </w:rPr>
+        <w:t xml:space="preserve">به صورت پیش فرض توسط </w:t>
+      </w:r>
+      <w:r>
+        <w:rPr/>
+        <w:t>SQL</w:t>
+      </w:r>
+      <w:r>
+        <w:rPr>
+          <w:rtl w:val="true"/>
+        </w:rPr>
+        <w:t xml:space="preserve"> </w:t>
+      </w:r>
+      <w:r>
+        <w:rPr>
+          <w:rtl w:val="true"/>
+        </w:rPr>
+        <w:t xml:space="preserve">با استفاده از </w:t>
+      </w:r>
+      <w:r>
+        <w:rPr/>
+        <w:t>LUX</w:t>
+      </w:r>
+      <w:r>
+        <w:rPr>
+          <w:rtl w:val="true"/>
+        </w:rPr>
+        <w:t xml:space="preserve"> </w:t>
+      </w:r>
+      <w:r>
+        <w:rPr>
+          <w:rtl w:val="true"/>
+        </w:rPr>
+        <w:t>ها کنترل می شود</w:t>
+      </w:r>
+      <w:r>
+        <w:rPr>
+          <w:rtl w:val="true"/>
+        </w:rPr>
+        <w:t xml:space="preserve">. </w:t>
+      </w:r>
+      <w:r>
+        <w:rPr>
+          <w:rtl w:val="true"/>
+        </w:rPr>
+        <w:t>شما</w:t>
+      </w:r>
+      <w:r>
+        <w:rPr>
+          <w:rtl w:val="true"/>
+        </w:rPr>
+        <w:t xml:space="preserve"> مشکل </w:t>
+      </w:r>
+      <w:r>
+        <w:rPr/>
+        <w:t>Dirty Reads</w:t>
+      </w:r>
+      <w:r>
+        <w:rPr>
+          <w:rtl w:val="true"/>
+        </w:rPr>
+        <w:t xml:space="preserve"> </w:t>
+      </w:r>
+      <w:r>
+        <w:rPr>
+          <w:rtl w:val="true"/>
+        </w:rPr>
+        <w:t xml:space="preserve">را در </w:t>
+      </w:r>
+      <w:r>
+        <w:rPr/>
+        <w:t>SQL</w:t>
+      </w:r>
+      <w:r>
+        <w:rPr>
+          <w:rtl w:val="true"/>
+        </w:rPr>
+        <w:t xml:space="preserve"> </w:t>
+      </w:r>
+      <w:r>
+        <w:rPr>
+          <w:rtl w:val="true"/>
+        </w:rPr>
+        <w:t xml:space="preserve">شبیه سازی کنید </w:t>
+      </w:r>
+      <w:r>
+        <w:rPr>
+          <w:rtl w:val="true"/>
+        </w:rPr>
+        <w:t>(</w:t>
+      </w:r>
+      <w:r>
+        <w:rPr>
+          <w:rtl w:val="true"/>
+        </w:rPr>
+        <w:t>مثال بزنید</w:t>
+      </w:r>
+      <w:r>
+        <w:rPr>
+          <w:rtl w:val="true"/>
+        </w:rPr>
+        <w:t>)</w:t>
+      </w:r>
+      <w:r>
+        <w:rPr>
+          <w:rtl w:val="true"/>
+        </w:rPr>
+        <w:t xml:space="preserve"> </w:t>
+      </w:r>
+      <w:r>
+        <w:rPr>
+          <w:rtl w:val="true"/>
+        </w:rPr>
+        <w:t>و راه حل آن را مشخص کنید</w:t>
+      </w:r>
+      <w:r>
+        <w:rPr>
+          <w:rtl w:val="true"/>
+        </w:rPr>
         <w:t>.</w:t>
       </w:r>
-      <w:r>
-        <w:rPr>
-          <w:rtl w:val="true"/>
-        </w:rPr>
-        <w:t xml:space="preserve"> </w:t>
-      </w:r>
-      <w:r>
-        <w:rPr>
-          <w:rtl w:val="true"/>
-        </w:rPr>
-        <w:t>نتیجه چگونه است؟ دلیل چیست؟</w:t>
+    </w:p>
+    <w:p>
+      <w:pPr>
+        <w:pStyle w:val="Standard"/>
+        <w:numPr>
+          <w:ilvl w:val="0"/>
+          <w:numId w:val="1"/>
+        </w:numPr>
+        <w:bidi w:val="1"/>
+        <w:ind w:left="0" w:hanging="0"/>
+        <w:jc w:val="left"/>
+        <w:rPr>
+          <w:rFonts w:ascii="Times New Roman" w:hAnsi="Times New Roman" w:cs="B Nazanin" w:asciiTheme="majorBidi" w:hAnsiTheme="majorBidi"/>
+        </w:rPr>
+      </w:pPr>
+      <w:r>
+        <w:rPr>
+          <w:rtl w:val="true"/>
+        </w:rPr>
+        <w:t xml:space="preserve">مشکل </w:t>
+      </w:r>
+      <w:r>
+        <w:rPr/>
+        <w:t>Non-repeating Read</w:t>
+      </w:r>
+      <w:r>
+        <w:rPr>
+          <w:rtl w:val="true"/>
+        </w:rPr>
+        <w:t xml:space="preserve"> </w:t>
+      </w:r>
+      <w:r>
+        <w:rPr>
+          <w:rtl w:val="true"/>
+        </w:rPr>
+        <w:t xml:space="preserve">را در </w:t>
+      </w:r>
+      <w:r>
+        <w:rPr/>
+        <w:t>SQL</w:t>
+      </w:r>
+      <w:r>
+        <w:rPr>
+          <w:rtl w:val="true"/>
+        </w:rPr>
+        <w:t xml:space="preserve"> </w:t>
+      </w:r>
+      <w:r>
+        <w:rPr>
+          <w:rtl w:val="true"/>
+        </w:rPr>
+        <w:t xml:space="preserve">شبیه سازی کنید </w:t>
+      </w:r>
+      <w:r>
+        <w:rPr>
+          <w:rtl w:val="true"/>
+        </w:rPr>
+        <w:t>(</w:t>
+      </w:r>
+      <w:r>
+        <w:rPr>
+          <w:rtl w:val="true"/>
+        </w:rPr>
+        <w:t>مثال بزنید</w:t>
+      </w:r>
+      <w:r>
+        <w:rPr>
+          <w:rtl w:val="true"/>
+        </w:rPr>
+        <w:t xml:space="preserve">) </w:t>
+      </w:r>
+      <w:r>
+        <w:rPr>
+          <w:rtl w:val="true"/>
+        </w:rPr>
+        <w:t>و راه حل آن را مشخص کنید</w:t>
+      </w:r>
+      <w:r>
+        <w:rPr>
+          <w:rtl w:val="true"/>
+        </w:rPr>
+        <w:t xml:space="preserve">. </w:t>
+      </w:r>
+    </w:p>
+    <w:p>
+      <w:pPr>
+        <w:pStyle w:val="Standard"/>
+        <w:numPr>
+          <w:ilvl w:val="0"/>
+          <w:numId w:val="1"/>
+        </w:numPr>
+        <w:bidi w:val="1"/>
+        <w:ind w:left="0" w:hanging="0"/>
+        <w:jc w:val="left"/>
+        <w:rPr>
+          <w:rFonts w:ascii="Times New Roman" w:hAnsi="Times New Roman" w:cs="B Nazanin" w:asciiTheme="majorBidi" w:hAnsiTheme="majorBidi"/>
+        </w:rPr>
+      </w:pPr>
+      <w:r>
+        <w:rPr>
+          <w:rtl w:val="true"/>
+        </w:rPr>
+        <w:t xml:space="preserve">مشکل </w:t>
+      </w:r>
+      <w:r>
+        <w:rPr/>
+        <w:t>Phantom Read</w:t>
+      </w:r>
+      <w:r>
+        <w:rPr>
+          <w:rtl w:val="true"/>
+        </w:rPr>
+        <w:t xml:space="preserve"> </w:t>
+      </w:r>
+      <w:r>
+        <w:rPr>
+          <w:rtl w:val="true"/>
+        </w:rPr>
+        <w:t xml:space="preserve">را در </w:t>
+      </w:r>
+      <w:r>
+        <w:rPr/>
+        <w:t>SQL</w:t>
+      </w:r>
+      <w:r>
+        <w:rPr>
+          <w:rtl w:val="true"/>
+        </w:rPr>
+        <w:t xml:space="preserve"> </w:t>
+      </w:r>
+      <w:r>
+        <w:rPr>
+          <w:rtl w:val="true"/>
+        </w:rPr>
+        <w:t xml:space="preserve">شبیه سازی کنید </w:t>
+      </w:r>
+      <w:r>
+        <w:rPr>
+          <w:rtl w:val="true"/>
+        </w:rPr>
+        <w:t>(</w:t>
+      </w:r>
+      <w:r>
+        <w:rPr>
+          <w:rtl w:val="true"/>
+        </w:rPr>
+        <w:t>مثال بزنید</w:t>
+      </w:r>
+      <w:r>
+        <w:rPr>
+          <w:rtl w:val="true"/>
+        </w:rPr>
+        <w:t xml:space="preserve">) </w:t>
+      </w:r>
+      <w:r>
+        <w:rPr>
+          <w:rtl w:val="true"/>
+        </w:rPr>
+        <w:t>و راه حل آن را مشخص کنید</w:t>
+      </w:r>
+      <w:r>
+        <w:rPr>
+          <w:rtl w:val="true"/>
+        </w:rPr>
+        <w:t>.</w:t>
+      </w:r>
+    </w:p>
+    <w:p>
+      <w:pPr>
+        <w:pStyle w:val="Standard"/>
+        <w:numPr>
+          <w:ilvl w:val="0"/>
+          <w:numId w:val="1"/>
+        </w:numPr>
+        <w:bidi w:val="1"/>
+        <w:ind w:left="0" w:hanging="0"/>
+        <w:jc w:val="left"/>
+        <w:rPr>
+          <w:rFonts w:ascii="Times New Roman" w:hAnsi="Times New Roman" w:cs="B Nazanin" w:asciiTheme="majorBidi" w:hAnsiTheme="majorBidi"/>
+        </w:rPr>
+      </w:pPr>
+      <w:r>
+        <w:rPr>
+          <w:rtl w:val="true"/>
+        </w:rPr>
+        <w:t xml:space="preserve">مشکل </w:t>
+      </w:r>
+      <w:r>
+        <w:rPr/>
+        <w:t>Deadlock</w:t>
+      </w:r>
+      <w:r>
+        <w:rPr>
+          <w:rtl w:val="true"/>
+        </w:rPr>
+        <w:t xml:space="preserve"> </w:t>
+      </w:r>
+      <w:r>
+        <w:rPr>
+          <w:rtl w:val="true"/>
+        </w:rPr>
+        <w:t xml:space="preserve">را در اجرای </w:t>
+      </w:r>
+      <w:r>
+        <w:rPr/>
+        <w:t>query</w:t>
+      </w:r>
+      <w:r>
+        <w:rPr>
+          <w:rtl w:val="true"/>
+        </w:rPr>
+        <w:t xml:space="preserve"> </w:t>
+      </w:r>
+      <w:r>
+        <w:rPr>
+          <w:rtl w:val="true"/>
+        </w:rPr>
+        <w:t>ها را کامل توضیح دهید</w:t>
+      </w:r>
+      <w:r>
+        <w:rPr>
+          <w:rtl w:val="true"/>
+        </w:rPr>
+        <w:t>.</w:t>
+      </w:r>
+    </w:p>
+    <w:p>
+      <w:pPr>
+        <w:pStyle w:val="Standard"/>
+        <w:numPr>
+          <w:ilvl w:val="0"/>
+          <w:numId w:val="1"/>
+        </w:numPr>
+        <w:bidi w:val="1"/>
+        <w:ind w:left="0" w:hanging="0"/>
+        <w:jc w:val="left"/>
+        <w:rPr>
+          <w:rFonts w:ascii="Times New Roman" w:hAnsi="Times New Roman" w:cs="B Nazanin" w:asciiTheme="majorBidi" w:hAnsiTheme="majorBidi"/>
+        </w:rPr>
+      </w:pPr>
+      <w:r>
+        <w:rPr>
+          <w:rtl w:val="true"/>
+        </w:rPr>
+        <w:t xml:space="preserve">مشکل </w:t>
+      </w:r>
+      <w:r>
+        <w:rPr/>
+        <w:t>Reverse Update</w:t>
+      </w:r>
+      <w:r>
+        <w:rPr>
+          <w:rtl w:val="true"/>
+        </w:rPr>
+        <w:t xml:space="preserve"> </w:t>
+      </w:r>
+      <w:r>
+        <w:rPr>
+          <w:rtl w:val="true"/>
+        </w:rPr>
+        <w:t>را توضیح دهید و مثال بزنید</w:t>
+      </w:r>
+      <w:r>
+        <w:rPr>
+          <w:rtl w:val="true"/>
+        </w:rPr>
+        <w:t>.</w:t>
+      </w:r>
+    </w:p>
+    <w:p>
+      <w:pPr>
+        <w:pStyle w:val="Standard"/>
+        <w:numPr>
+          <w:ilvl w:val="0"/>
+          <w:numId w:val="1"/>
+        </w:numPr>
+        <w:bidi w:val="1"/>
+        <w:ind w:left="0" w:hanging="0"/>
+        <w:jc w:val="left"/>
+        <w:rPr>
+          <w:rFonts w:ascii="Times New Roman" w:hAnsi="Times New Roman" w:cs="B Nazanin" w:asciiTheme="majorBidi" w:hAnsiTheme="majorBidi"/>
+        </w:rPr>
+      </w:pPr>
+      <w:r>
+        <w:rPr>
+          <w:rtl w:val="true"/>
+        </w:rPr>
+        <w:t xml:space="preserve">انواع </w:t>
+      </w:r>
+      <w:r>
+        <w:rPr/>
+        <w:t>data type</w:t>
+      </w:r>
+      <w:r>
+        <w:rPr>
+          <w:rtl w:val="true"/>
+        </w:rPr>
+        <w:t xml:space="preserve"> </w:t>
+      </w:r>
+      <w:r>
+        <w:rPr>
+          <w:rtl w:val="true"/>
+        </w:rPr>
+        <w:t xml:space="preserve">ها در </w:t>
+      </w:r>
+      <w:r>
+        <w:rPr/>
+        <w:t>SQL</w:t>
+      </w:r>
+      <w:r>
+        <w:rPr>
+          <w:rtl w:val="true"/>
+        </w:rPr>
+        <w:t xml:space="preserve">  </w:t>
+      </w:r>
+      <w:r>
+        <w:rPr>
+          <w:rtl w:val="true"/>
+        </w:rPr>
+        <w:t>را نام ببرید</w:t>
+      </w:r>
+      <w:r>
+        <w:rPr>
+          <w:rtl w:val="true"/>
+        </w:rPr>
+        <w:t>.</w:t>
+      </w:r>
+    </w:p>
+    <w:p>
+      <w:pPr>
+        <w:pStyle w:val="Standard"/>
+        <w:numPr>
+          <w:ilvl w:val="0"/>
+          <w:numId w:val="1"/>
+        </w:numPr>
+        <w:bidi w:val="1"/>
+        <w:ind w:left="0" w:hanging="0"/>
+        <w:jc w:val="left"/>
+        <w:rPr>
+          <w:rFonts w:ascii="Times New Roman" w:hAnsi="Times New Roman" w:cs="B Nazanin" w:asciiTheme="majorBidi" w:hAnsiTheme="majorBidi"/>
+        </w:rPr>
+      </w:pPr>
+      <w:r>
+        <w:rPr>
+          <w:rtl w:val="true"/>
+        </w:rPr>
+        <w:t xml:space="preserve">انواع </w:t>
+      </w:r>
+      <w:r>
+        <w:rPr/>
+        <w:t>String Data Type</w:t>
+      </w:r>
+      <w:r>
+        <w:rPr>
+          <w:rtl w:val="true"/>
+        </w:rPr>
+        <w:t xml:space="preserve"> </w:t>
+      </w:r>
+      <w:r>
+        <w:rPr>
+          <w:rtl w:val="true"/>
+        </w:rPr>
+        <w:t xml:space="preserve">را در </w:t>
+      </w:r>
+      <w:r>
+        <w:rPr/>
+        <w:t>SQL</w:t>
+      </w:r>
+      <w:r>
+        <w:rPr>
+          <w:rtl w:val="true"/>
+        </w:rPr>
+        <w:t xml:space="preserve"> </w:t>
+      </w:r>
+      <w:r>
+        <w:rPr>
+          <w:rtl w:val="true"/>
+        </w:rPr>
+        <w:t>نام ببرید و تفاوتشان را مشخص کنید</w:t>
+      </w:r>
+      <w:r>
+        <w:rPr>
+          <w:rtl w:val="true"/>
+        </w:rPr>
+        <w:t>.</w:t>
+      </w:r>
+    </w:p>
+    <w:p>
+      <w:pPr>
+        <w:pStyle w:val="Standard"/>
+        <w:numPr>
+          <w:ilvl w:val="0"/>
+          <w:numId w:val="1"/>
+        </w:numPr>
+        <w:bidi w:val="1"/>
+        <w:ind w:left="0" w:hanging="0"/>
+        <w:jc w:val="left"/>
+        <w:rPr>
+          <w:rFonts w:ascii="Times New Roman" w:hAnsi="Times New Roman" w:cs="B Nazanin" w:asciiTheme="majorBidi" w:hAnsiTheme="majorBidi"/>
+        </w:rPr>
+      </w:pPr>
+      <w:r>
+        <w:rPr>
+          <w:rtl w:val="true"/>
+        </w:rPr>
+        <w:t xml:space="preserve">انواع </w:t>
+      </w:r>
+      <w:r>
+        <w:rPr/>
+        <w:t>Integer Data Type</w:t>
+      </w:r>
+      <w:r>
+        <w:rPr>
+          <w:rtl w:val="true"/>
+        </w:rPr>
+        <w:t xml:space="preserve"> </w:t>
+      </w:r>
+      <w:r>
+        <w:rPr>
+          <w:rtl w:val="true"/>
+        </w:rPr>
+        <w:t xml:space="preserve">را در </w:t>
+      </w:r>
+      <w:r>
+        <w:rPr/>
+        <w:t>SQL</w:t>
+      </w:r>
+      <w:r>
+        <w:rPr>
+          <w:rtl w:val="true"/>
+        </w:rPr>
+        <w:t xml:space="preserve"> </w:t>
+      </w:r>
+      <w:r>
+        <w:rPr>
+          <w:rtl w:val="true"/>
+        </w:rPr>
+        <w:t>نام ببرید و تفاوتشان را مشخص کنید</w:t>
+      </w:r>
+      <w:r>
+        <w:rPr>
+          <w:rtl w:val="true"/>
+        </w:rPr>
+        <w:t>.</w:t>
+      </w:r>
+    </w:p>
+    <w:p>
+      <w:pPr>
+        <w:pStyle w:val="Standard"/>
+        <w:numPr>
+          <w:ilvl w:val="0"/>
+          <w:numId w:val="1"/>
+        </w:numPr>
+        <w:bidi w:val="1"/>
+        <w:ind w:left="0" w:hanging="0"/>
+        <w:jc w:val="left"/>
+        <w:rPr>
+          <w:rFonts w:ascii="Times New Roman" w:hAnsi="Times New Roman" w:cs="B Nazanin" w:asciiTheme="majorBidi" w:hAnsiTheme="majorBidi"/>
+        </w:rPr>
+      </w:pPr>
+      <w:r>
+        <w:rPr>
+          <w:rtl w:val="true"/>
+        </w:rPr>
+        <w:t xml:space="preserve">انواع </w:t>
+      </w:r>
+      <w:r>
+        <w:rPr/>
+        <w:t>Data Types</w:t>
+      </w:r>
+      <w:r>
+        <w:rPr>
+          <w:rtl w:val="true"/>
+        </w:rPr>
+        <w:t xml:space="preserve"> </w:t>
+      </w:r>
+      <w:r>
+        <w:rPr>
+          <w:rtl w:val="true"/>
+        </w:rPr>
+        <w:t xml:space="preserve">های اعداد اعشاری را در </w:t>
+      </w:r>
+      <w:r>
+        <w:rPr/>
+        <w:t>SQL</w:t>
+      </w:r>
+      <w:r>
+        <w:rPr>
+          <w:rtl w:val="true"/>
+        </w:rPr>
+        <w:t xml:space="preserve"> </w:t>
+      </w:r>
+      <w:r>
+        <w:rPr>
+          <w:rtl w:val="true"/>
+        </w:rPr>
+        <w:t>نام ببرید و تفاوتشان را مشخص کنید</w:t>
+      </w:r>
+      <w:r>
+        <w:rPr>
+          <w:rtl w:val="true"/>
+        </w:rPr>
+        <w:t>.</w:t>
+      </w:r>
+    </w:p>
+    <w:p>
+      <w:pPr>
+        <w:pStyle w:val="Standard"/>
+        <w:numPr>
+          <w:ilvl w:val="0"/>
+          <w:numId w:val="1"/>
+        </w:numPr>
+        <w:bidi w:val="1"/>
+        <w:ind w:left="0" w:hanging="0"/>
+        <w:jc w:val="left"/>
+        <w:rPr>
+          <w:rFonts w:ascii="Times New Roman" w:hAnsi="Times New Roman" w:cs="B Nazanin" w:asciiTheme="majorBidi" w:hAnsiTheme="majorBidi"/>
+        </w:rPr>
+      </w:pPr>
+      <w:r>
+        <w:rPr>
+          <w:rtl w:val="true"/>
+        </w:rPr>
+        <w:t xml:space="preserve">انواع </w:t>
+      </w:r>
+      <w:r>
+        <w:rPr/>
+        <w:t>Boolean Data Type</w:t>
+      </w:r>
+      <w:r>
+        <w:rPr>
+          <w:rtl w:val="true"/>
+        </w:rPr>
+        <w:t xml:space="preserve"> </w:t>
+      </w:r>
+      <w:r>
+        <w:rPr>
+          <w:rtl w:val="true"/>
+        </w:rPr>
+        <w:t>را نام ببرید</w:t>
+      </w:r>
+      <w:r>
+        <w:rPr>
+          <w:rtl w:val="true"/>
+        </w:rPr>
+        <w:t>.</w:t>
+      </w:r>
+    </w:p>
+    <w:p>
+      <w:pPr>
+        <w:pStyle w:val="Standard"/>
+        <w:numPr>
+          <w:ilvl w:val="0"/>
+          <w:numId w:val="1"/>
+        </w:numPr>
+        <w:bidi w:val="1"/>
+        <w:ind w:left="0" w:hanging="0"/>
+        <w:jc w:val="left"/>
+        <w:rPr>
+          <w:rFonts w:ascii="Times New Roman" w:hAnsi="Times New Roman" w:cs="B Nazanin" w:asciiTheme="majorBidi" w:hAnsiTheme="majorBidi"/>
+        </w:rPr>
+      </w:pPr>
+      <w:r>
+        <w:rPr/>
+        <w:t>ENUM Data Type</w:t>
+      </w:r>
+      <w:r>
+        <w:rPr>
+          <w:rtl w:val="true"/>
+        </w:rPr>
+        <w:t xml:space="preserve"> </w:t>
+      </w:r>
+      <w:r>
+        <w:rPr>
+          <w:rtl w:val="true"/>
+        </w:rPr>
+        <w:t xml:space="preserve">را در </w:t>
+      </w:r>
+      <w:r>
+        <w:rPr/>
+        <w:t>SQL</w:t>
+      </w:r>
+      <w:r>
+        <w:rPr>
+          <w:rtl w:val="true"/>
+        </w:rPr>
+        <w:t xml:space="preserve"> </w:t>
+      </w:r>
+      <w:r>
+        <w:rPr>
+          <w:rtl w:val="true"/>
+        </w:rPr>
+        <w:t>توضیح دهید</w:t>
+      </w:r>
+      <w:r>
+        <w:rPr>
+          <w:rtl w:val="true"/>
+        </w:rPr>
+        <w:t>.</w:t>
+      </w:r>
+    </w:p>
+    <w:p>
+      <w:pPr>
+        <w:pStyle w:val="Standard"/>
+        <w:numPr>
+          <w:ilvl w:val="0"/>
+          <w:numId w:val="1"/>
+        </w:numPr>
+        <w:bidi w:val="1"/>
+        <w:ind w:left="0" w:hanging="0"/>
+        <w:jc w:val="left"/>
+        <w:rPr>
+          <w:rFonts w:ascii="Times New Roman" w:hAnsi="Times New Roman" w:cs="B Nazanin" w:asciiTheme="majorBidi" w:hAnsiTheme="majorBidi"/>
+        </w:rPr>
+      </w:pPr>
+      <w:r>
+        <w:rPr/>
+        <w:t>SET Data Type</w:t>
+      </w:r>
+      <w:r>
+        <w:rPr>
+          <w:rtl w:val="true"/>
+        </w:rPr>
+        <w:t xml:space="preserve"> </w:t>
+      </w:r>
+      <w:r>
+        <w:rPr>
+          <w:rtl w:val="true"/>
+        </w:rPr>
+        <w:t xml:space="preserve">را در </w:t>
+      </w:r>
+      <w:r>
+        <w:rPr/>
+        <w:t>SQL</w:t>
+      </w:r>
+      <w:r>
+        <w:rPr>
+          <w:rtl w:val="true"/>
+        </w:rPr>
+        <w:t xml:space="preserve"> </w:t>
+      </w:r>
+      <w:r>
+        <w:rPr>
+          <w:rtl w:val="true"/>
+        </w:rPr>
+        <w:t>توضیح دهید</w:t>
+      </w:r>
+      <w:r>
+        <w:rPr>
+          <w:rtl w:val="true"/>
+        </w:rPr>
+        <w:t>.</w:t>
+      </w:r>
+    </w:p>
+    <w:p>
+      <w:pPr>
+        <w:pStyle w:val="Standard"/>
+        <w:numPr>
+          <w:ilvl w:val="0"/>
+          <w:numId w:val="1"/>
+        </w:numPr>
+        <w:bidi w:val="1"/>
+        <w:ind w:left="0" w:hanging="0"/>
+        <w:jc w:val="left"/>
+        <w:rPr>
+          <w:rFonts w:ascii="Times New Roman" w:hAnsi="Times New Roman" w:cs="B Nazanin" w:asciiTheme="majorBidi" w:hAnsiTheme="majorBidi"/>
+        </w:rPr>
+      </w:pPr>
+      <w:r>
+        <w:rPr/>
+        <w:t>Data Type</w:t>
+      </w:r>
+      <w:r>
+        <w:rPr>
+          <w:rtl w:val="true"/>
+        </w:rPr>
+        <w:t xml:space="preserve"> </w:t>
+      </w:r>
+      <w:r>
+        <w:rPr>
+          <w:rtl w:val="true"/>
+        </w:rPr>
+        <w:t>های مربوط به تاریخ و زمان را نام ببرید و تفاوت هر یک را مشخص کنید</w:t>
+      </w:r>
+      <w:r>
+        <w:rPr>
+          <w:rtl w:val="true"/>
+        </w:rPr>
+        <w:t>.</w:t>
+      </w:r>
+    </w:p>
+    <w:p>
+      <w:pPr>
+        <w:pStyle w:val="Standard"/>
+        <w:numPr>
+          <w:ilvl w:val="0"/>
+          <w:numId w:val="1"/>
+        </w:numPr>
+        <w:bidi w:val="1"/>
+        <w:ind w:left="0" w:hanging="0"/>
+        <w:jc w:val="left"/>
+        <w:rPr>
+          <w:rFonts w:ascii="Times New Roman" w:hAnsi="Times New Roman" w:cs="B Nazanin" w:asciiTheme="majorBidi" w:hAnsiTheme="majorBidi"/>
+        </w:rPr>
+      </w:pPr>
+      <w:r>
+        <w:rPr>
+          <w:rtl w:val="true"/>
+        </w:rPr>
+        <w:t xml:space="preserve">درباره </w:t>
+      </w:r>
+      <w:r>
+        <w:rPr/>
+        <w:t>BLOB Data Type</w:t>
+      </w:r>
+      <w:r>
+        <w:rPr>
+          <w:rtl w:val="true"/>
+        </w:rPr>
+        <w:t xml:space="preserve"> </w:t>
+      </w:r>
+      <w:r>
+        <w:rPr>
+          <w:rtl w:val="true"/>
+        </w:rPr>
+        <w:t>توضیح دهید</w:t>
+      </w:r>
+      <w:r>
+        <w:rPr>
+          <w:rtl w:val="true"/>
+        </w:rPr>
+        <w:t>.</w:t>
+      </w:r>
+    </w:p>
+    <w:p>
+      <w:pPr>
+        <w:pStyle w:val="Standard"/>
+        <w:numPr>
+          <w:ilvl w:val="0"/>
+          <w:numId w:val="1"/>
+        </w:numPr>
+        <w:bidi w:val="1"/>
+        <w:ind w:left="0" w:hanging="0"/>
+        <w:jc w:val="left"/>
+        <w:rPr>
+          <w:rFonts w:ascii="Times New Roman" w:hAnsi="Times New Roman" w:cs="B Nazanin" w:asciiTheme="majorBidi" w:hAnsiTheme="majorBidi"/>
+        </w:rPr>
+      </w:pPr>
+      <w:r>
+        <w:rPr>
+          <w:rtl w:val="true"/>
+        </w:rPr>
+        <w:t xml:space="preserve">درباره </w:t>
+      </w:r>
+      <w:r>
+        <w:rPr/>
+        <w:t>JSON Data Type</w:t>
+      </w:r>
+      <w:r>
+        <w:rPr>
+          <w:rtl w:val="true"/>
+        </w:rPr>
+        <w:t xml:space="preserve"> </w:t>
+      </w:r>
+      <w:r>
+        <w:rPr>
+          <w:rtl w:val="true"/>
+        </w:rPr>
+        <w:t>توضیح دهید</w:t>
+      </w:r>
+      <w:r>
+        <w:rPr>
+          <w:rtl w:val="true"/>
+        </w:rPr>
+        <w:t>.</w:t>
       </w:r>
     </w:p>
     <w:p>

</xml_diff>